<commit_message>
Actualización diagrama de actividades
</commit_message>
<xml_diff>
--- a/Documentacion/Act05_PuestaEnMarcha_RUBRICA.docx
+++ b/Documentacion/Act05_PuestaEnMarcha_RUBRICA.docx
@@ -1,6 +1,6 @@
 
 <file path=word/document.xml><?xml version="1.0" encoding="utf-8"?>
-<w:document xmlns:wpc="http://schemas.microsoft.com/office/word/2010/wordprocessingCanvas" xmlns:cx="http://schemas.microsoft.com/office/drawing/2014/chartex" xmlns:cx1="http://schemas.microsoft.com/office/drawing/2015/9/8/chartex" xmlns:cx2="http://schemas.microsoft.com/office/drawing/2015/10/21/chartex" xmlns:mc="http://schemas.openxmlformats.org/markup-compatibility/2006" xmlns:o="urn:schemas-microsoft-com:office:office" xmlns:r="http://schemas.openxmlformats.org/officeDocument/2006/relationships" xmlns:m="http://schemas.openxmlformats.org/officeDocument/2006/math" xmlns:v="urn:schemas-microsoft-com:vml" xmlns:wp14="http://schemas.microsoft.com/office/word/2010/wordprocessingDrawing" xmlns:wp="http://schemas.openxmlformats.org/drawingml/2006/wordprocessingDrawing" xmlns:w10="urn:schemas-microsoft-com:office:word" xmlns:w="http://schemas.openxmlformats.org/wordprocessingml/2006/main" xmlns:w14="http://schemas.microsoft.com/office/word/2010/wordml" xmlns:w15="http://schemas.microsoft.com/office/word/2012/wordml" xmlns:w16se="http://schemas.microsoft.com/office/word/2015/wordml/symex" xmlns:wpg="http://schemas.microsoft.com/office/word/2010/wordprocessingGroup" xmlns:wpi="http://schemas.microsoft.com/office/word/2010/wordprocessingInk" xmlns:wne="http://schemas.microsoft.com/office/word/2006/wordml" xmlns:wps="http://schemas.microsoft.com/office/word/2010/wordprocessingShape" mc:Ignorable="w14 w15 w16se wp14">
+<w:document xmlns:wpc="http://schemas.microsoft.com/office/word/2010/wordprocessingCanvas" xmlns:mc="http://schemas.openxmlformats.org/markup-compatibility/2006" xmlns:o="urn:schemas-microsoft-com:office:office" xmlns:r="http://schemas.openxmlformats.org/officeDocument/2006/relationships" xmlns:m="http://schemas.openxmlformats.org/officeDocument/2006/math" xmlns:v="urn:schemas-microsoft-com:vml" xmlns:wp14="http://schemas.microsoft.com/office/word/2010/wordprocessingDrawing" xmlns:wp="http://schemas.openxmlformats.org/drawingml/2006/wordprocessingDrawing" xmlns:w10="urn:schemas-microsoft-com:office:word" xmlns:w="http://schemas.openxmlformats.org/wordprocessingml/2006/main" xmlns:w14="http://schemas.microsoft.com/office/word/2010/wordml" xmlns:w15="http://schemas.microsoft.com/office/word/2012/wordml" xmlns:wpg="http://schemas.microsoft.com/office/word/2010/wordprocessingGroup" xmlns:wpi="http://schemas.microsoft.com/office/word/2010/wordprocessingInk" xmlns:wne="http://schemas.microsoft.com/office/word/2006/wordml" xmlns:wps="http://schemas.microsoft.com/office/word/2010/wordprocessingShape" mc:Ignorable="w14 w15 wp14">
   <w:body>
     <w:tbl>
       <w:tblPr>
@@ -733,21 +733,7 @@
             <w:rStyle w:val="Hipervnculo"/>
             <w:noProof/>
           </w:rPr>
-          <w:t>Evalu</w:t>
-        </w:r>
-        <w:r>
-          <w:rPr>
-            <w:rStyle w:val="Hipervnculo"/>
-            <w:noProof/>
-          </w:rPr>
-          <w:t>a</w:t>
-        </w:r>
-        <w:r>
-          <w:rPr>
-            <w:rStyle w:val="Hipervnculo"/>
-            <w:noProof/>
-          </w:rPr>
-          <w:t>ción:</w:t>
+          <w:t>Evaluación:</w:t>
         </w:r>
         <w:r>
           <w:rPr>
@@ -1632,15 +1618,7 @@
         <w:rPr>
           <w:rFonts w:cs="Tahoma"/>
         </w:rPr>
-        <w:t xml:space="preserve">) complementado con las fechas de cada una de las actividades (fecha de inicio, fecha de fin </w:t>
-      </w:r>
-      <w:bookmarkStart w:id="17" w:name="_GoBack"/>
-      <w:bookmarkEnd w:id="17"/>
-      <w:r>
-        <w:rPr>
-          <w:rFonts w:cs="Tahoma"/>
-        </w:rPr>
-        <w:t>y duración), el costo de cada una de las diferentes actividades dependiendo de las asignaciones de recursos correspondientes a la matriz de responsabilidades. Así como realizar eficientemente la ruta crítica de las actividades del proyecto.</w:t>
+        <w:t>) complementado con las fechas de cada una de las actividades (fecha de inicio, fecha de fin y duración), el costo de cada una de las diferentes actividades dependiendo de las asignaciones de recursos correspondientes a la matriz de responsabilidades. Así como realizar eficientemente la ruta crítica de las actividades del proyecto.</w:t>
       </w:r>
     </w:p>
     <w:p>
@@ -1685,7 +1663,21 @@
         <w:rPr>
           <w:rFonts w:asciiTheme="minorHAnsi" w:eastAsia="Times New Roman" w:hAnsiTheme="minorHAnsi" w:cs="Calibri"/>
         </w:rPr>
-        <w:t>amas(branch) y fusiones(</w:t>
+        <w:t>amas(</w:t>
+      </w:r>
+      <w:proofErr w:type="spellStart"/>
+      <w:r>
+        <w:rPr>
+          <w:rFonts w:asciiTheme="minorHAnsi" w:eastAsia="Times New Roman" w:hAnsiTheme="minorHAnsi" w:cs="Calibri"/>
+        </w:rPr>
+        <w:t>branch</w:t>
+      </w:r>
+      <w:proofErr w:type="spellEnd"/>
+      <w:r>
+        <w:rPr>
+          <w:rFonts w:asciiTheme="minorHAnsi" w:eastAsia="Times New Roman" w:hAnsiTheme="minorHAnsi" w:cs="Calibri"/>
+        </w:rPr>
+        <w:t>) y fusiones(</w:t>
       </w:r>
       <w:proofErr w:type="spellStart"/>
       <w:r>
@@ -1729,7 +1721,7 @@
         </w:rPr>
         <w:t xml:space="preserve">Incluye en su aplicación web por lo menos 4 mejoras significativas que den valor agregado y las enumera, describe y justifica en este documento. </w:t>
       </w:r>
-      <w:bookmarkStart w:id="18" w:name="__DdeLink__3424_1734454925"/>
+      <w:bookmarkStart w:id="17" w:name="__DdeLink__3424_1734454925"/>
       <w:r>
         <w:rPr>
           <w:rFonts w:cs="Calibri"/>
@@ -1747,7 +1739,7 @@
         </w:rPr>
         <w:t>Aspectos de innovación</w:t>
       </w:r>
-      <w:bookmarkEnd w:id="18"/>
+      <w:bookmarkEnd w:id="17"/>
       <w:r>
         <w:rPr>
           <w:rFonts w:eastAsia="Times New Roman" w:cs="Calibri"/>
@@ -2644,19 +2636,19 @@
         <w:ind w:hanging="360"/>
         <w:contextualSpacing/>
       </w:pPr>
-      <w:bookmarkStart w:id="19" w:name="_Toc367896886"/>
-      <w:bookmarkStart w:id="20" w:name="_Toc367206151"/>
+      <w:bookmarkStart w:id="18" w:name="_Toc367896886"/>
+      <w:bookmarkStart w:id="19" w:name="_Toc367206151"/>
+      <w:bookmarkEnd w:id="18"/>
       <w:bookmarkEnd w:id="19"/>
-      <w:bookmarkEnd w:id="20"/>
       <w:r>
         <w:lastRenderedPageBreak/>
         <w:t xml:space="preserve">    </w:t>
       </w:r>
-      <w:bookmarkStart w:id="21" w:name="_Toc454619181"/>
+      <w:bookmarkStart w:id="20" w:name="_Toc454619181"/>
       <w:r>
         <w:t>Evaluación:</w:t>
       </w:r>
-      <w:bookmarkEnd w:id="21"/>
+      <w:bookmarkEnd w:id="20"/>
     </w:p>
     <w:tbl>
       <w:tblPr>
@@ -2919,6 +2911,18 @@
               <w:t>)</w:t>
             </w:r>
           </w:p>
+          <w:p>
+            <w:pPr>
+              <w:spacing w:after="0"/>
+              <w:contextualSpacing/>
+            </w:pPr>
+            <w:r>
+              <w:rPr>
+                <w:highlight w:val="yellow"/>
+              </w:rPr>
+              <w:t xml:space="preserve">JOSE FRANCISCO </w:t>
+            </w:r>
+          </w:p>
         </w:tc>
         <w:tc>
           <w:tcPr>
@@ -2938,18 +2942,31 @@
             <w:pPr>
               <w:spacing w:after="0"/>
               <w:contextualSpacing/>
-            </w:pPr>
-            <w:r>
-              <w:rPr>
-                <w:sz w:val="18"/>
-                <w:szCs w:val="18"/>
-              </w:rPr>
-              <w:t>Emplea por lo menos 4 supuestos en su argumentación sobre la importancia del plan de respuesta a los riesgos</w:t>
-            </w:r>
-            <w:r>
-              <w:rPr>
-                <w:sz w:val="18"/>
-                <w:szCs w:val="18"/>
+              <w:rPr>
+                <w:highlight w:val="yellow"/>
+              </w:rPr>
+            </w:pPr>
+            <w:r>
+              <w:rPr>
+                <w:sz w:val="18"/>
+                <w:szCs w:val="18"/>
+                <w:highlight w:val="yellow"/>
+              </w:rPr>
+              <w:t xml:space="preserve">Emplea por lo menos 4 supuestos en su </w:t>
+            </w:r>
+            <w:r>
+              <w:rPr>
+                <w:sz w:val="18"/>
+                <w:szCs w:val="18"/>
+                <w:highlight w:val="yellow"/>
+              </w:rPr>
+              <w:t>argumentación sobre la importancia del plan de respuesta a los riesgos</w:t>
+            </w:r>
+            <w:r>
+              <w:rPr>
+                <w:sz w:val="18"/>
+                <w:szCs w:val="18"/>
+                <w:highlight w:val="yellow"/>
                 <w:lang w:val="es-AR"/>
               </w:rPr>
               <w:t>.</w:t>
@@ -2958,6 +2975,7 @@
               <w:rPr>
                 <w:sz w:val="18"/>
                 <w:szCs w:val="18"/>
+                <w:highlight w:val="yellow"/>
               </w:rPr>
               <w:t xml:space="preserve"> (10-9</w:t>
             </w:r>
@@ -2965,6 +2983,7 @@
               <w:rPr>
                 <w:sz w:val="18"/>
                 <w:szCs w:val="18"/>
+                <w:highlight w:val="yellow"/>
               </w:rPr>
               <w:t xml:space="preserve"> pts.</w:t>
             </w:r>
@@ -2972,8 +2991,44 @@
               <w:rPr>
                 <w:sz w:val="18"/>
                 <w:szCs w:val="18"/>
+                <w:highlight w:val="yellow"/>
               </w:rPr>
               <w:t>)</w:t>
+            </w:r>
+          </w:p>
+          <w:p>
+            <w:pPr>
+              <w:spacing w:after="0"/>
+              <w:contextualSpacing/>
+            </w:pPr>
+            <w:r>
+              <w:rPr>
+                <w:rFonts w:eastAsia="Times New Roman" w:cs="Calibri"/>
+                <w:sz w:val="18"/>
+                <w:szCs w:val="18"/>
+                <w:highlight w:val="yellow"/>
+              </w:rPr>
+              <w:t>Desarrollar una introducción de manera grupal de al menos 150 palabras donde explique de forma personal (grupal</w:t>
+            </w:r>
+            <w:proofErr w:type="gramStart"/>
+            <w:r>
+              <w:rPr>
+                <w:rFonts w:eastAsia="Times New Roman" w:cs="Calibri"/>
+                <w:sz w:val="18"/>
+                <w:szCs w:val="18"/>
+                <w:highlight w:val="yellow"/>
+              </w:rPr>
+              <w:t>)  por</w:t>
+            </w:r>
+            <w:proofErr w:type="gramEnd"/>
+            <w:r>
+              <w:rPr>
+                <w:rFonts w:eastAsia="Times New Roman" w:cs="Calibri"/>
+                <w:sz w:val="18"/>
+                <w:szCs w:val="18"/>
+                <w:highlight w:val="yellow"/>
+              </w:rPr>
+              <w:t xml:space="preserve"> qué es importante generar un plan de riesgos y que estándares se pueden seguir.</w:t>
             </w:r>
           </w:p>
         </w:tc>
@@ -3174,6 +3229,18 @@
               <w:t>)</w:t>
             </w:r>
           </w:p>
+          <w:p>
+            <w:pPr>
+              <w:spacing w:after="0"/>
+              <w:contextualSpacing/>
+            </w:pPr>
+            <w:r>
+              <w:rPr>
+                <w:highlight w:val="yellow"/>
+              </w:rPr>
+              <w:t>DYLAN</w:t>
+            </w:r>
+          </w:p>
         </w:tc>
         <w:tc>
           <w:tcPr>
@@ -3266,15 +3333,33 @@
                 <w:sz w:val="18"/>
                 <w:szCs w:val="18"/>
               </w:rPr>
-              <w:t xml:space="preserve"> riesgos </w:t>
-            </w:r>
-            <w:r>
-              <w:rPr>
-                <w:rFonts w:eastAsia="Times New Roman" w:cs="Calibri"/>
-                <w:sz w:val="18"/>
-                <w:szCs w:val="18"/>
-              </w:rPr>
-              <w:t xml:space="preserve"> identificados en el proyecto.</w:t>
+              <w:t xml:space="preserve"> </w:t>
+            </w:r>
+            <w:proofErr w:type="gramStart"/>
+            <w:r>
+              <w:rPr>
+                <w:rFonts w:eastAsia="Times New Roman" w:cs="Calibri"/>
+                <w:sz w:val="18"/>
+                <w:szCs w:val="18"/>
+              </w:rPr>
+              <w:t xml:space="preserve">riesgos </w:t>
+            </w:r>
+            <w:r>
+              <w:rPr>
+                <w:rFonts w:eastAsia="Times New Roman" w:cs="Calibri"/>
+                <w:sz w:val="18"/>
+                <w:szCs w:val="18"/>
+              </w:rPr>
+              <w:t xml:space="preserve"> identificados</w:t>
+            </w:r>
+            <w:proofErr w:type="gramEnd"/>
+            <w:r>
+              <w:rPr>
+                <w:rFonts w:eastAsia="Times New Roman" w:cs="Calibri"/>
+                <w:sz w:val="18"/>
+                <w:szCs w:val="18"/>
+              </w:rPr>
+              <w:t xml:space="preserve"> en el proyecto.</w:t>
             </w:r>
             <w:r>
               <w:rPr>
@@ -3624,6 +3709,18 @@
               <w:t>).</w:t>
             </w:r>
           </w:p>
+          <w:p>
+            <w:pPr>
+              <w:spacing w:after="0"/>
+              <w:contextualSpacing/>
+            </w:pPr>
+            <w:r>
+              <w:rPr>
+                <w:highlight w:val="yellow"/>
+              </w:rPr>
+              <w:t>JOSE</w:t>
+            </w:r>
+          </w:p>
         </w:tc>
         <w:tc>
           <w:tcPr>
@@ -3874,6 +3971,24 @@
               <w:t>)</w:t>
             </w:r>
           </w:p>
+          <w:p>
+            <w:pPr>
+              <w:spacing w:after="0"/>
+              <w:contextualSpacing/>
+              <w:rPr>
+                <w:sz w:val="18"/>
+                <w:szCs w:val="18"/>
+              </w:rPr>
+            </w:pPr>
+            <w:r>
+              <w:rPr>
+                <w:sz w:val="18"/>
+                <w:szCs w:val="18"/>
+                <w:highlight w:val="yellow"/>
+              </w:rPr>
+              <w:t>JOSE</w:t>
+            </w:r>
+          </w:p>
         </w:tc>
         <w:tc>
           <w:tcPr>
@@ -4127,7 +4242,23 @@
                 <w:sz w:val="18"/>
                 <w:szCs w:val="18"/>
               </w:rPr>
-              <w:t>Conexión a  repositorios del proyecto (</w:t>
+              <w:t xml:space="preserve">Conexión </w:t>
+            </w:r>
+            <w:proofErr w:type="gramStart"/>
+            <w:r>
+              <w:rPr>
+                <w:sz w:val="18"/>
+                <w:szCs w:val="18"/>
+              </w:rPr>
+              <w:t>a  repositorios</w:t>
+            </w:r>
+            <w:proofErr w:type="gramEnd"/>
+            <w:r>
+              <w:rPr>
+                <w:sz w:val="18"/>
+                <w:szCs w:val="18"/>
+              </w:rPr>
+              <w:t xml:space="preserve"> del proyecto (</w:t>
             </w:r>
             <w:r>
               <w:rPr>
@@ -4144,6 +4275,24 @@
               <w:t>pts.)</w:t>
             </w:r>
           </w:p>
+          <w:p>
+            <w:pPr>
+              <w:spacing w:after="0"/>
+              <w:contextualSpacing/>
+              <w:rPr>
+                <w:sz w:val="18"/>
+                <w:szCs w:val="18"/>
+              </w:rPr>
+            </w:pPr>
+            <w:r>
+              <w:rPr>
+                <w:sz w:val="18"/>
+                <w:szCs w:val="18"/>
+                <w:highlight w:val="yellow"/>
+              </w:rPr>
+              <w:t>TODOS</w:t>
+            </w:r>
+          </w:p>
         </w:tc>
         <w:tc>
           <w:tcPr>
@@ -4239,13 +4388,23 @@
               <w:t>push</w:t>
             </w:r>
             <w:proofErr w:type="spellEnd"/>
-            <w:r>
-              <w:rPr>
-                <w:rFonts w:eastAsia="Times New Roman" w:cs="Calibri"/>
-                <w:sz w:val="18"/>
-                <w:szCs w:val="18"/>
-              </w:rPr>
-              <w:t>)  desde GIT por medio de SSH (</w:t>
+            <w:proofErr w:type="gramStart"/>
+            <w:r>
+              <w:rPr>
+                <w:rFonts w:eastAsia="Times New Roman" w:cs="Calibri"/>
+                <w:sz w:val="18"/>
+                <w:szCs w:val="18"/>
+              </w:rPr>
+              <w:t>)  desde</w:t>
+            </w:r>
+            <w:proofErr w:type="gramEnd"/>
+            <w:r>
+              <w:rPr>
+                <w:rFonts w:eastAsia="Times New Roman" w:cs="Calibri"/>
+                <w:sz w:val="18"/>
+                <w:szCs w:val="18"/>
+              </w:rPr>
+              <w:t xml:space="preserve"> GIT por medio de SSH (</w:t>
             </w:r>
             <w:r>
               <w:rPr>
@@ -4686,6 +4845,24 @@
                 <w:szCs w:val="18"/>
               </w:rPr>
               <w:t>pts.)</w:t>
+            </w:r>
+          </w:p>
+          <w:p>
+            <w:pPr>
+              <w:spacing w:after="0"/>
+              <w:contextualSpacing/>
+              <w:rPr>
+                <w:sz w:val="18"/>
+                <w:szCs w:val="18"/>
+              </w:rPr>
+            </w:pPr>
+            <w:r>
+              <w:rPr>
+                <w:sz w:val="18"/>
+                <w:szCs w:val="18"/>
+                <w:highlight w:val="yellow"/>
+              </w:rPr>
+              <w:t>DYLAN Y APOYO DEL EQUIPO</w:t>
             </w:r>
           </w:p>
         </w:tc>
@@ -5290,6 +5467,7 @@
                 <w:sz w:val="20"/>
                 <w:szCs w:val="20"/>
               </w:rPr>
+              <w:lastRenderedPageBreak/>
               <w:t>Comentarios del profesor.</w:t>
             </w:r>
           </w:p>
@@ -5555,12 +5733,33 @@
               <w:spacing w:after="0"/>
               <w:contextualSpacing/>
             </w:pPr>
-            <w:r>
-              <w:rPr>
-                <w:sz w:val="18"/>
-                <w:szCs w:val="18"/>
-              </w:rPr>
-              <w:t>Servidor  Web (10%)</w:t>
+            <w:proofErr w:type="gramStart"/>
+            <w:r>
+              <w:rPr>
+                <w:sz w:val="18"/>
+                <w:szCs w:val="18"/>
+              </w:rPr>
+              <w:t>Servidor  Web</w:t>
+            </w:r>
+            <w:proofErr w:type="gramEnd"/>
+            <w:r>
+              <w:rPr>
+                <w:sz w:val="18"/>
+                <w:szCs w:val="18"/>
+              </w:rPr>
+              <w:t xml:space="preserve"> (10%)</w:t>
+            </w:r>
+          </w:p>
+          <w:p>
+            <w:pPr>
+              <w:spacing w:after="0"/>
+              <w:contextualSpacing/>
+            </w:pPr>
+            <w:r>
+              <w:rPr>
+                <w:highlight w:val="yellow"/>
+              </w:rPr>
+              <w:t>DANIEL</w:t>
             </w:r>
           </w:p>
         </w:tc>
@@ -5727,6 +5926,18 @@
               <w:t>Dominio (5%)</w:t>
             </w:r>
           </w:p>
+          <w:p>
+            <w:pPr>
+              <w:spacing w:after="0"/>
+              <w:contextualSpacing/>
+            </w:pPr>
+            <w:r>
+              <w:rPr>
+                <w:highlight w:val="yellow"/>
+              </w:rPr>
+              <w:t>JOSE</w:t>
+            </w:r>
+          </w:p>
         </w:tc>
         <w:tc>
           <w:tcPr>
@@ -5827,23 +6038,7 @@
                 <w:sz w:val="18"/>
                 <w:szCs w:val="18"/>
               </w:rPr>
-              <w:t xml:space="preserve">onda con el nombre de la empresa, </w:t>
-            </w:r>
-            <w:r>
-              <w:rPr>
-                <w:rFonts w:eastAsia="Times New Roman" w:cs="Calibri"/>
-                <w:sz w:val="18"/>
-                <w:szCs w:val="18"/>
-              </w:rPr>
-              <w:t xml:space="preserve">basándose en la tabla </w:t>
-            </w:r>
-            <w:r>
-              <w:rPr>
-                <w:rFonts w:eastAsia="Times New Roman" w:cs="Calibri"/>
-                <w:sz w:val="18"/>
-                <w:szCs w:val="18"/>
-              </w:rPr>
-              <w:t>comparativa.</w:t>
+              <w:t>onda con el nombre de la empresa, basándose en la tabla comparativa.</w:t>
             </w:r>
             <w:r>
               <w:rPr>
@@ -6006,6 +6201,18 @@
               <w:t>%)</w:t>
             </w:r>
           </w:p>
+          <w:p>
+            <w:pPr>
+              <w:spacing w:after="0"/>
+              <w:contextualSpacing/>
+            </w:pPr>
+            <w:r>
+              <w:rPr>
+                <w:highlight w:val="yellow"/>
+              </w:rPr>
+              <w:t>TODOS LOS INTEGRANTES</w:t>
+            </w:r>
+          </w:p>
         </w:tc>
         <w:tc>
           <w:tcPr>
@@ -6189,8 +6396,8 @@
               </w:rPr>
               <w:t xml:space="preserve"> - 0</w:t>
             </w:r>
-            <w:bookmarkStart w:id="22" w:name="_GoBack21"/>
-            <w:bookmarkEnd w:id="22"/>
+            <w:bookmarkStart w:id="21" w:name="_GoBack21"/>
+            <w:bookmarkEnd w:id="21"/>
             <w:r>
               <w:rPr>
                 <w:rFonts w:eastAsia="Times New Roman" w:cs="Calibri"/>
@@ -6275,6 +6482,24 @@
               <w:t xml:space="preserve"> (20%)</w:t>
             </w:r>
           </w:p>
+          <w:p>
+            <w:pPr>
+              <w:spacing w:after="0"/>
+              <w:contextualSpacing/>
+              <w:rPr>
+                <w:sz w:val="18"/>
+                <w:szCs w:val="18"/>
+              </w:rPr>
+            </w:pPr>
+            <w:r>
+              <w:rPr>
+                <w:sz w:val="18"/>
+                <w:szCs w:val="18"/>
+                <w:highlight w:val="yellow"/>
+              </w:rPr>
+              <w:t>DYLAN</w:t>
+            </w:r>
+          </w:p>
         </w:tc>
         <w:tc>
           <w:tcPr>
@@ -6408,15 +6633,7 @@
                 <w:sz w:val="18"/>
                 <w:szCs w:val="18"/>
               </w:rPr>
-              <w:t>Investiga al menos 2</w:t>
-            </w:r>
-            <w:r>
-              <w:rPr>
-                <w:rFonts w:eastAsia="Times New Roman" w:cs="Calibri"/>
-                <w:sz w:val="18"/>
-                <w:szCs w:val="18"/>
-              </w:rPr>
-              <w:t xml:space="preserve"> librerías de </w:t>
+              <w:t xml:space="preserve">Investiga al menos 2 librerías de </w:t>
             </w:r>
             <w:proofErr w:type="spellStart"/>
             <w:r>
@@ -6452,15 +6669,7 @@
                 <w:sz w:val="18"/>
                 <w:szCs w:val="18"/>
               </w:rPr>
-              <w:t xml:space="preserve"> </w:t>
-            </w:r>
-            <w:r>
-              <w:rPr>
-                <w:rFonts w:eastAsia="Times New Roman" w:cs="Calibri"/>
-                <w:sz w:val="18"/>
-                <w:szCs w:val="18"/>
-              </w:rPr>
-              <w:t>(indicar cita de la referencia al sitio del manual de CI) y las aplica en su proyecto de Aplicación Web (</w:t>
+              <w:t xml:space="preserve"> (indicar cita de la referencia al sitio del manual de CI) y las aplica en su proyecto de Aplicación Web (</w:t>
             </w:r>
             <w:r>
               <w:rPr>
@@ -6529,23 +6738,7 @@
                 <w:sz w:val="18"/>
                 <w:szCs w:val="18"/>
               </w:rPr>
-              <w:t>, documentando su funcionamiento</w:t>
-            </w:r>
-            <w:r>
-              <w:rPr>
-                <w:rFonts w:eastAsia="Times New Roman" w:cs="Calibri"/>
-                <w:sz w:val="18"/>
-                <w:szCs w:val="18"/>
-              </w:rPr>
-              <w:t>, pero no se obtienen del pr</w:t>
-            </w:r>
-            <w:r>
-              <w:rPr>
-                <w:rFonts w:eastAsia="Times New Roman" w:cs="Calibri"/>
-                <w:sz w:val="18"/>
-                <w:szCs w:val="18"/>
-              </w:rPr>
-              <w:t xml:space="preserve">opio manual de </w:t>
+              <w:t xml:space="preserve">, documentando su funcionamiento, pero no se obtienen del propio manual de </w:t>
             </w:r>
             <w:proofErr w:type="spellStart"/>
             <w:r>
@@ -6579,15 +6772,7 @@
                 <w:sz w:val="18"/>
                 <w:szCs w:val="18"/>
               </w:rPr>
-              <w:t>-0</w:t>
-            </w:r>
-            <w:r>
-              <w:rPr>
-                <w:rFonts w:eastAsia="Times New Roman" w:cs="Calibri"/>
-                <w:sz w:val="18"/>
-                <w:szCs w:val="18"/>
-              </w:rPr>
-              <w:t>)</w:t>
+              <w:t>-0)</w:t>
             </w:r>
           </w:p>
         </w:tc>
@@ -6650,6 +6835,18 @@
                 <w:szCs w:val="18"/>
               </w:rPr>
               <w:t>(15%)</w:t>
+            </w:r>
+          </w:p>
+          <w:p>
+            <w:pPr>
+              <w:spacing w:after="0"/>
+              <w:contextualSpacing/>
+            </w:pPr>
+            <w:r>
+              <w:rPr>
+                <w:highlight w:val="yellow"/>
+              </w:rPr>
+              <w:t>DANIEL</w:t>
             </w:r>
           </w:p>
         </w:tc>
@@ -7185,6 +7382,24 @@
               <w:t>Pensamiento Crítico (10%)*</w:t>
             </w:r>
           </w:p>
+          <w:p>
+            <w:pPr>
+              <w:spacing w:after="0"/>
+              <w:contextualSpacing/>
+              <w:rPr>
+                <w:sz w:val="18"/>
+                <w:szCs w:val="18"/>
+              </w:rPr>
+            </w:pPr>
+            <w:r>
+              <w:rPr>
+                <w:sz w:val="18"/>
+                <w:szCs w:val="18"/>
+                <w:highlight w:val="yellow"/>
+              </w:rPr>
+              <w:t>JOSE FRANCISCO</w:t>
+            </w:r>
+          </w:p>
         </w:tc>
         <w:tc>
           <w:tcPr>
@@ -7211,7 +7426,25 @@
                 <w:sz w:val="18"/>
                 <w:szCs w:val="18"/>
               </w:rPr>
-              <w:t>Desarrollar una introducción de manera grupal de al menos 150 palabras donde explique de forma personal (grupal)  por qué es importante generar un plan de riesgos y que estándares se pueden seguir. (10-9)</w:t>
+              <w:t>Desarrollar una introducción de manera grupal de al menos 150 palabras donde explique de forma personal (grupal</w:t>
+            </w:r>
+            <w:proofErr w:type="gramStart"/>
+            <w:r>
+              <w:rPr>
+                <w:rFonts w:eastAsia="Times New Roman" w:cs="Calibri"/>
+                <w:sz w:val="18"/>
+                <w:szCs w:val="18"/>
+              </w:rPr>
+              <w:t>)  por</w:t>
+            </w:r>
+            <w:proofErr w:type="gramEnd"/>
+            <w:r>
+              <w:rPr>
+                <w:rFonts w:eastAsia="Times New Roman" w:cs="Calibri"/>
+                <w:sz w:val="18"/>
+                <w:szCs w:val="18"/>
+              </w:rPr>
+              <w:t xml:space="preserve"> qué es importante generar un plan de riesgos y que estándares se pueden seguir. (10-9)</w:t>
             </w:r>
           </w:p>
         </w:tc>
@@ -7319,18 +7552,38 @@
               <w:spacing w:after="0"/>
               <w:contextualSpacing/>
               <w:rPr>
-                <w:sz w:val="18"/>
-                <w:szCs w:val="18"/>
-              </w:rPr>
-            </w:pPr>
-            <w:r>
-              <w:rPr>
                 <w:rFonts w:eastAsia="Times New Roman" w:cs="Calibri"/>
                 <w:b/>
                 <w:sz w:val="18"/>
                 <w:szCs w:val="18"/>
               </w:rPr>
+            </w:pPr>
+            <w:r>
+              <w:rPr>
+                <w:rFonts w:eastAsia="Times New Roman" w:cs="Calibri"/>
+                <w:b/>
+                <w:sz w:val="18"/>
+                <w:szCs w:val="18"/>
+              </w:rPr>
               <w:t>Innovación (10%)*</w:t>
+            </w:r>
+          </w:p>
+          <w:p>
+            <w:pPr>
+              <w:spacing w:after="0"/>
+              <w:contextualSpacing/>
+              <w:rPr>
+                <w:sz w:val="18"/>
+                <w:szCs w:val="18"/>
+              </w:rPr>
+            </w:pPr>
+            <w:r>
+              <w:rPr>
+                <w:sz w:val="18"/>
+                <w:szCs w:val="18"/>
+                <w:highlight w:val="yellow"/>
+              </w:rPr>
+              <w:t xml:space="preserve">TODOS LOS INTEGRANTES </w:t>
             </w:r>
           </w:p>
         </w:tc>
@@ -7481,6 +7734,24 @@
               <w:t>Analítico-Sintético (10%)*</w:t>
             </w:r>
           </w:p>
+          <w:p>
+            <w:pPr>
+              <w:spacing w:after="0"/>
+              <w:contextualSpacing/>
+              <w:rPr>
+                <w:sz w:val="18"/>
+                <w:szCs w:val="18"/>
+              </w:rPr>
+            </w:pPr>
+            <w:r>
+              <w:rPr>
+                <w:sz w:val="18"/>
+                <w:szCs w:val="18"/>
+                <w:highlight w:val="yellow"/>
+              </w:rPr>
+              <w:t>DANIEL</w:t>
+            </w:r>
+          </w:p>
         </w:tc>
         <w:tc>
           <w:tcPr>
@@ -7596,7 +7867,10 @@
         </w:tc>
       </w:tr>
     </w:tbl>
-    <w:p/>
+    <w:p>
+      <w:bookmarkStart w:id="22" w:name="_GoBack"/>
+      <w:bookmarkEnd w:id="22"/>
+    </w:p>
     <w:sectPr>
       <w:pgSz w:w="15840" w:h="12240" w:orient="landscape"/>
       <w:pgMar w:top="284" w:right="1417" w:bottom="426" w:left="1417" w:header="0" w:footer="0" w:gutter="0"/>
@@ -7609,8 +7883,8 @@
 </file>
 
 <file path=word/numbering.xml><?xml version="1.0" encoding="utf-8"?>
-<w:numbering xmlns:wpc="http://schemas.microsoft.com/office/word/2010/wordprocessingCanvas" xmlns:cx="http://schemas.microsoft.com/office/drawing/2014/chartex" xmlns:cx1="http://schemas.microsoft.com/office/drawing/2015/9/8/chartex" xmlns:cx2="http://schemas.microsoft.com/office/drawing/2015/10/21/chartex" xmlns:mc="http://schemas.openxmlformats.org/markup-compatibility/2006" xmlns:o="urn:schemas-microsoft-com:office:office" xmlns:r="http://schemas.openxmlformats.org/officeDocument/2006/relationships" xmlns:m="http://schemas.openxmlformats.org/officeDocument/2006/math" xmlns:v="urn:schemas-microsoft-com:vml" xmlns:wp14="http://schemas.microsoft.com/office/word/2010/wordprocessingDrawing" xmlns:wp="http://schemas.openxmlformats.org/drawingml/2006/wordprocessingDrawing" xmlns:w10="urn:schemas-microsoft-com:office:word" xmlns:w="http://schemas.openxmlformats.org/wordprocessingml/2006/main" xmlns:w14="http://schemas.microsoft.com/office/word/2010/wordml" xmlns:w15="http://schemas.microsoft.com/office/word/2012/wordml" xmlns:w16se="http://schemas.microsoft.com/office/word/2015/wordml/symex" xmlns:wpg="http://schemas.microsoft.com/office/word/2010/wordprocessingGroup" xmlns:wpi="http://schemas.microsoft.com/office/word/2010/wordprocessingInk" xmlns:wne="http://schemas.microsoft.com/office/word/2006/wordml" xmlns:wps="http://schemas.microsoft.com/office/word/2010/wordprocessingShape" mc:Ignorable="w14 w15 w16se wp14">
-  <w:abstractNum w:abstractNumId="0" w15:restartNumberingAfterBreak="0">
+<w:numbering xmlns:wpc="http://schemas.microsoft.com/office/word/2010/wordprocessingCanvas" xmlns:mc="http://schemas.openxmlformats.org/markup-compatibility/2006" xmlns:o="urn:schemas-microsoft-com:office:office" xmlns:r="http://schemas.openxmlformats.org/officeDocument/2006/relationships" xmlns:m="http://schemas.openxmlformats.org/officeDocument/2006/math" xmlns:v="urn:schemas-microsoft-com:vml" xmlns:wp14="http://schemas.microsoft.com/office/word/2010/wordprocessingDrawing" xmlns:wp="http://schemas.openxmlformats.org/drawingml/2006/wordprocessingDrawing" xmlns:w10="urn:schemas-microsoft-com:office:word" xmlns:w="http://schemas.openxmlformats.org/wordprocessingml/2006/main" xmlns:w14="http://schemas.microsoft.com/office/word/2010/wordml" xmlns:w15="http://schemas.microsoft.com/office/word/2012/wordml" xmlns:wpg="http://schemas.microsoft.com/office/word/2010/wordprocessingGroup" xmlns:wpi="http://schemas.microsoft.com/office/word/2010/wordprocessingInk" xmlns:wne="http://schemas.microsoft.com/office/word/2006/wordml" xmlns:wps="http://schemas.microsoft.com/office/word/2010/wordprocessingShape" mc:Ignorable="w14 w15 wp14">
+  <w:abstractNum w:abstractNumId="0">
     <w:nsid w:val="174A326F"/>
     <w:multiLevelType w:val="multilevel"/>
     <w:tmpl w:val="F9D28082"/>
@@ -7732,7 +8006,7 @@
       </w:pPr>
     </w:lvl>
   </w:abstractNum>
-  <w:abstractNum w:abstractNumId="1" w15:restartNumberingAfterBreak="0">
+  <w:abstractNum w:abstractNumId="1">
     <w:nsid w:val="23193EDB"/>
     <w:multiLevelType w:val="multilevel"/>
     <w:tmpl w:val="1FE87842"/>
@@ -7848,7 +8122,7 @@
       </w:rPr>
     </w:lvl>
   </w:abstractNum>
-  <w:abstractNum w:abstractNumId="2" w15:restartNumberingAfterBreak="0">
+  <w:abstractNum w:abstractNumId="2">
     <w:nsid w:val="3A08717C"/>
     <w:multiLevelType w:val="multilevel"/>
     <w:tmpl w:val="C4DA801C"/>
@@ -7965,7 +8239,7 @@
       </w:rPr>
     </w:lvl>
   </w:abstractNum>
-  <w:abstractNum w:abstractNumId="3" w15:restartNumberingAfterBreak="0">
+  <w:abstractNum w:abstractNumId="3">
     <w:nsid w:val="43652A89"/>
     <w:multiLevelType w:val="multilevel"/>
     <w:tmpl w:val="70A0220C"/>
@@ -8079,7 +8353,7 @@
       </w:rPr>
     </w:lvl>
   </w:abstractNum>
-  <w:abstractNum w:abstractNumId="4" w15:restartNumberingAfterBreak="0">
+  <w:abstractNum w:abstractNumId="4">
     <w:nsid w:val="4F732A0F"/>
     <w:multiLevelType w:val="multilevel"/>
     <w:tmpl w:val="69E29EE8"/>
@@ -8168,7 +8442,7 @@
       </w:pPr>
     </w:lvl>
   </w:abstractNum>
-  <w:abstractNum w:abstractNumId="5" w15:restartNumberingAfterBreak="0">
+  <w:abstractNum w:abstractNumId="5">
     <w:nsid w:val="5F883063"/>
     <w:multiLevelType w:val="multilevel"/>
     <w:tmpl w:val="274C1C5A"/>
@@ -8281,7 +8555,7 @@
       </w:rPr>
     </w:lvl>
   </w:abstractNum>
-  <w:abstractNum w:abstractNumId="6" w15:restartNumberingAfterBreak="0">
+  <w:abstractNum w:abstractNumId="6">
     <w:nsid w:val="65C90F4D"/>
     <w:multiLevelType w:val="multilevel"/>
     <w:tmpl w:val="65E6C1FC"/>
@@ -8397,7 +8671,7 @@
       </w:rPr>
     </w:lvl>
   </w:abstractNum>
-  <w:abstractNum w:abstractNumId="7" w15:restartNumberingAfterBreak="0">
+  <w:abstractNum w:abstractNumId="7">
     <w:nsid w:val="6BB30D3C"/>
     <w:multiLevelType w:val="multilevel"/>
     <w:tmpl w:val="B88A143C"/>
@@ -8541,7 +8815,7 @@
 </file>
 
 <file path=word/styles.xml><?xml version="1.0" encoding="utf-8"?>
-<w:styles xmlns:mc="http://schemas.openxmlformats.org/markup-compatibility/2006" xmlns:r="http://schemas.openxmlformats.org/officeDocument/2006/relationships" xmlns:w="http://schemas.openxmlformats.org/wordprocessingml/2006/main" xmlns:w14="http://schemas.microsoft.com/office/word/2010/wordml" xmlns:w15="http://schemas.microsoft.com/office/word/2012/wordml" xmlns:w16se="http://schemas.microsoft.com/office/word/2015/wordml/symex" mc:Ignorable="w14 w15 w16se">
+<w:styles xmlns:mc="http://schemas.openxmlformats.org/markup-compatibility/2006" xmlns:r="http://schemas.openxmlformats.org/officeDocument/2006/relationships" xmlns:w="http://schemas.openxmlformats.org/wordprocessingml/2006/main" xmlns:w14="http://schemas.microsoft.com/office/word/2010/wordml" xmlns:w15="http://schemas.microsoft.com/office/word/2012/wordml" mc:Ignorable="w14 w15">
   <w:docDefaults>
     <w:rPrDefault>
       <w:rPr>
@@ -8556,7 +8830,7 @@
       </w:pPr>
     </w:pPrDefault>
   </w:docDefaults>
-  <w:latentStyles w:defLockedState="0" w:defUIPriority="99" w:defSemiHidden="0" w:defUnhideWhenUsed="0" w:defQFormat="0" w:count="372">
+  <w:latentStyles w:defLockedState="0" w:defUIPriority="99" w:defSemiHidden="0" w:defUnhideWhenUsed="0" w:defQFormat="0" w:count="371">
     <w:lsdException w:name="Normal" w:uiPriority="0" w:qFormat="1"/>
     <w:lsdException w:name="heading 1" w:uiPriority="9" w:qFormat="1"/>
     <w:lsdException w:name="heading 2" w:semiHidden="1" w:uiPriority="9" w:unhideWhenUsed="1" w:qFormat="1"/>
@@ -8662,6 +8936,7 @@
     <w:lsdException w:name="HTML Sample" w:semiHidden="1" w:unhideWhenUsed="1"/>
     <w:lsdException w:name="HTML Typewriter" w:semiHidden="1" w:unhideWhenUsed="1"/>
     <w:lsdException w:name="HTML Variable" w:semiHidden="1" w:unhideWhenUsed="1"/>
+    <w:lsdException w:name="Normal Table" w:semiHidden="1" w:unhideWhenUsed="1"/>
     <w:lsdException w:name="annotation subject" w:semiHidden="1" w:unhideWhenUsed="1"/>
     <w:lsdException w:name="No List" w:semiHidden="1" w:unhideWhenUsed="1"/>
     <w:lsdException w:name="Outline List 1" w:semiHidden="1" w:unhideWhenUsed="1"/>
@@ -8708,8 +8983,10 @@
     <w:lsdException w:name="Table Subtle 2" w:semiHidden="1" w:unhideWhenUsed="1"/>
     <w:lsdException w:name="Table Web 1" w:semiHidden="1" w:unhideWhenUsed="1"/>
     <w:lsdException w:name="Table Web 2" w:semiHidden="1" w:unhideWhenUsed="1"/>
+    <w:lsdException w:name="Table Web 3" w:semiHidden="1" w:unhideWhenUsed="1"/>
     <w:lsdException w:name="Balloon Text" w:semiHidden="1" w:unhideWhenUsed="1"/>
     <w:lsdException w:name="Table Grid" w:uiPriority="59"/>
+    <w:lsdException w:name="Table Theme" w:semiHidden="1" w:unhideWhenUsed="1"/>
     <w:lsdException w:name="Placeholder Text" w:semiHidden="1"/>
     <w:lsdException w:name="No Spacing" w:uiPriority="0" w:qFormat="1"/>
     <w:lsdException w:name="Light Shading" w:uiPriority="60"/>
@@ -8925,7 +9202,6 @@
     <w:lsdException w:name="List Table 5 Dark Accent 6" w:uiPriority="50"/>
     <w:lsdException w:name="List Table 6 Colorful Accent 6" w:uiPriority="51"/>
     <w:lsdException w:name="List Table 7 Colorful Accent 6" w:uiPriority="52"/>
-    <w:lsdException w:name="Mention" w:semiHidden="1" w:unhideWhenUsed="1"/>
   </w:latentStyles>
   <w:style w:type="paragraph" w:default="1" w:styleId="Normal">
     <w:name w:val="Normal"/>
@@ -9660,6 +9936,7 @@
       <w:spacing w:line="240" w:lineRule="auto"/>
     </w:pPr>
     <w:tblPr>
+      <w:tblInd w:w="0" w:type="dxa"/>
       <w:tblBorders>
         <w:top w:val="single" w:sz="4" w:space="0" w:color="auto"/>
         <w:left w:val="single" w:sz="4" w:space="0" w:color="auto"/>
@@ -9668,6 +9945,12 @@
         <w:insideH w:val="single" w:sz="4" w:space="0" w:color="auto"/>
         <w:insideV w:val="single" w:sz="4" w:space="0" w:color="auto"/>
       </w:tblBorders>
+      <w:tblCellMar>
+        <w:top w:w="0" w:type="dxa"/>
+        <w:left w:w="108" w:type="dxa"/>
+        <w:bottom w:w="0" w:type="dxa"/>
+        <w:right w:w="108" w:type="dxa"/>
+      </w:tblCellMar>
     </w:tblPr>
   </w:style>
   <w:style w:type="character" w:styleId="Hipervnculo">
@@ -9986,7 +10269,7 @@
 </file>
 
 <file path=customXml/itemProps1.xml><?xml version="1.0" encoding="utf-8"?>
-<ds:datastoreItem xmlns:ds="http://schemas.openxmlformats.org/officeDocument/2006/customXml" ds:itemID="{CA0C4E97-3BA5-4F77-A91C-A9FF3017DFC4}">
+<ds:datastoreItem xmlns:ds="http://schemas.openxmlformats.org/officeDocument/2006/customXml" ds:itemID="{30073B6B-B4EC-45B7-B106-73E7AD8AE24A}">
   <ds:schemaRefs>
     <ds:schemaRef ds:uri="http://schemas.openxmlformats.org/officeDocument/2006/bibliography"/>
   </ds:schemaRefs>

</xml_diff>